<commit_message>
update resume and some detail answer
</commit_message>
<xml_diff>
--- a/resume/Resume.docx
+++ b/resume/Resume.docx
@@ -558,12 +558,162 @@
         <w:tab/>
         <w:tab/>
         <w:tab/>
-        <w:tab/>
-        <w:tab/>
-        <w:tab/>
-        <w:tab/>
-        <w:tab/>
-        <w:t xml:space="preserve">                                      </w:t>
+        <w:t xml:space="preserve">   </w:t>
+      </w:r>
+      <w:r>
+        <w:rPr>
+          <w:rStyle w:val="Hyperlink.1"/>
+          <w:rFonts w:ascii="Times New Roman" w:cs="Times New Roman" w:hAnsi="Times New Roman" w:eastAsia="Times New Roman"/>
+          <w:color w:val="0000ff"/>
+          <w:u w:val="single" w:color="0000ff"/>
+        </w:rPr>
+        <w:fldChar w:fldCharType="begin" w:fldLock="0"/>
+      </w:r>
+      <w:r>
+        <w:rPr>
+          <w:rStyle w:val="Hyperlink.1"/>
+          <w:rFonts w:ascii="Times New Roman" w:cs="Times New Roman" w:hAnsi="Times New Roman" w:eastAsia="Times New Roman"/>
+          <w:color w:val="0000ff"/>
+          <w:u w:val="single" w:color="0000ff"/>
+        </w:rPr>
+        <w:instrText xml:space="preserve"> HYPERLINK "https://github.com/BizShuk/bizshuk.github.io/blob/master/resume/list_companys.md"</w:instrText>
+      </w:r>
+      <w:r>
+        <w:rPr>
+          <w:rStyle w:val="Hyperlink.1"/>
+          <w:rFonts w:ascii="Times New Roman" w:cs="Times New Roman" w:hAnsi="Times New Roman" w:eastAsia="Times New Roman"/>
+          <w:color w:val="0000ff"/>
+          <w:u w:val="single" w:color="0000ff"/>
+        </w:rPr>
+        <w:fldChar w:fldCharType="separate" w:fldLock="0"/>
+      </w:r>
+      <w:r>
+        <w:rPr>
+          <w:rStyle w:val="Hyperlink.1"/>
+          <w:rFonts w:ascii="Times New Roman" w:hAnsi="Times New Roman"/>
+          <w:color w:val="0000ff"/>
+          <w:u w:val="single" w:color="0000ff"/>
+          <w:rtl w:val="0"/>
+          <w:lang w:val="en-US"/>
+        </w:rPr>
+        <w:t>Companies</w:t>
+      </w:r>
+      <w:r>
+        <w:rPr>
+          <w:rFonts w:ascii="Times New Roman" w:cs="Times New Roman" w:hAnsi="Times New Roman" w:eastAsia="Times New Roman"/>
+          <w:u w:val="single"/>
+        </w:rPr>
+        <w:fldChar w:fldCharType="end" w:fldLock="0"/>
+      </w:r>
+      <w:r>
+        <w:rPr>
+          <w:rFonts w:ascii="Times New Roman" w:hAnsi="Times New Roman"/>
+          <w:color w:val="020202"/>
+          <w:u w:val="single"/>
+          <w:rtl w:val="0"/>
+          <w:lang w:val="en-US"/>
+        </w:rPr>
+        <w:t xml:space="preserve"> , </w:t>
+      </w:r>
+      <w:r>
+        <w:rPr>
+          <w:rStyle w:val="Hyperlink.2"/>
+          <w:rFonts w:ascii="Times New Roman" w:cs="Times New Roman" w:hAnsi="Times New Roman" w:eastAsia="Times New Roman"/>
+          <w:color w:val="0000ff"/>
+          <w:u w:val="single" w:color="0000ff"/>
+        </w:rPr>
+        <w:fldChar w:fldCharType="begin" w:fldLock="0"/>
+      </w:r>
+      <w:r>
+        <w:rPr>
+          <w:rStyle w:val="Hyperlink.2"/>
+          <w:rFonts w:ascii="Times New Roman" w:cs="Times New Roman" w:hAnsi="Times New Roman" w:eastAsia="Times New Roman"/>
+          <w:color w:val="0000ff"/>
+          <w:u w:val="single" w:color="0000ff"/>
+        </w:rPr>
+        <w:instrText xml:space="preserve"> HYPERLINK "https://github.com/BizShuk/bizshuk.github.io/blob/master/resume/list_projects.md"</w:instrText>
+      </w:r>
+      <w:r>
+        <w:rPr>
+          <w:rStyle w:val="Hyperlink.2"/>
+          <w:rFonts w:ascii="Times New Roman" w:cs="Times New Roman" w:hAnsi="Times New Roman" w:eastAsia="Times New Roman"/>
+          <w:color w:val="0000ff"/>
+          <w:u w:val="single" w:color="0000ff"/>
+        </w:rPr>
+        <w:fldChar w:fldCharType="separate" w:fldLock="0"/>
+      </w:r>
+      <w:r>
+        <w:rPr>
+          <w:rStyle w:val="Hyperlink.2"/>
+          <w:rFonts w:ascii="Times New Roman" w:hAnsi="Times New Roman"/>
+          <w:color w:val="0000ff"/>
+          <w:u w:val="single" w:color="0000ff"/>
+          <w:rtl w:val="0"/>
+          <w:lang w:val="en-US"/>
+        </w:rPr>
+        <w:t>Project details</w:t>
+      </w:r>
+      <w:r>
+        <w:rPr>
+          <w:rFonts w:ascii="Times New Roman" w:cs="Times New Roman" w:hAnsi="Times New Roman" w:eastAsia="Times New Roman"/>
+          <w:u w:val="single"/>
+        </w:rPr>
+        <w:fldChar w:fldCharType="end" w:fldLock="0"/>
+      </w:r>
+      <w:r>
+        <w:rPr>
+          <w:rFonts w:ascii="Times New Roman" w:hAnsi="Times New Roman"/>
+          <w:color w:val="020202"/>
+          <w:u w:val="single"/>
+          <w:rtl w:val="0"/>
+          <w:lang w:val="en-US"/>
+        </w:rPr>
+        <w:t xml:space="preserve"> , </w:t>
+      </w:r>
+      <w:r>
+        <w:rPr>
+          <w:rStyle w:val="Hyperlink.2"/>
+          <w:rFonts w:ascii="Times New Roman" w:cs="Times New Roman" w:hAnsi="Times New Roman" w:eastAsia="Times New Roman"/>
+          <w:color w:val="0000ff"/>
+          <w:u w:val="single" w:color="0000ff"/>
+        </w:rPr>
+        <w:fldChar w:fldCharType="begin" w:fldLock="0"/>
+      </w:r>
+      <w:r>
+        <w:rPr>
+          <w:rStyle w:val="Hyperlink.2"/>
+          <w:rFonts w:ascii="Times New Roman" w:cs="Times New Roman" w:hAnsi="Times New Roman" w:eastAsia="Times New Roman"/>
+          <w:color w:val="0000ff"/>
+          <w:u w:val="single" w:color="0000ff"/>
+        </w:rPr>
+        <w:instrText xml:space="preserve"> HYPERLINK "https://github.com/BizShuk/bizshuk.github.io/blob/master/resume/interview_answer.md"</w:instrText>
+      </w:r>
+      <w:r>
+        <w:rPr>
+          <w:rStyle w:val="Hyperlink.2"/>
+          <w:rFonts w:ascii="Times New Roman" w:cs="Times New Roman" w:hAnsi="Times New Roman" w:eastAsia="Times New Roman"/>
+          <w:color w:val="0000ff"/>
+          <w:u w:val="single" w:color="0000ff"/>
+        </w:rPr>
+        <w:fldChar w:fldCharType="separate" w:fldLock="0"/>
+      </w:r>
+      <w:r>
+        <w:rPr>
+          <w:rStyle w:val="Hyperlink.2"/>
+          <w:rFonts w:ascii="Times New Roman" w:hAnsi="Times New Roman"/>
+          <w:color w:val="0000ff"/>
+          <w:u w:val="single" w:color="0000ff"/>
+          <w:rtl w:val="0"/>
+          <w:lang w:val="zh-TW" w:eastAsia="zh-TW"/>
+        </w:rPr>
+        <w:t>Question brief</w:t>
+      </w:r>
+      <w:r>
+        <w:rPr>
+          <w:rFonts w:ascii="Times New Roman" w:cs="Times New Roman" w:hAnsi="Times New Roman" w:eastAsia="Times New Roman"/>
+          <w:u w:val="single"/>
+        </w:rPr>
+        <w:fldChar w:fldCharType="end" w:fldLock="0"/>
       </w:r>
     </w:p>
     <w:p>
@@ -581,7 +731,75 @@
           <w:rtl w:val="0"/>
           <w:lang w:val="en-US"/>
         </w:rPr>
-        <w:t xml:space="preserve">Full-Stack Engineer | FreeCodeCamp                                                                                              </w:t>
+        <w:t xml:space="preserve">Full-Stack Engineer | </w:t>
+      </w:r>
+      <w:r>
+        <w:rPr>
+          <w:rStyle w:val="Hyperlink.0"/>
+          <w:rFonts w:ascii="Times New Roman" w:cs="Times New Roman" w:hAnsi="Times New Roman" w:eastAsia="Times New Roman"/>
+          <w:b w:val="1"/>
+          <w:bCs w:val="1"/>
+          <w:sz w:val="20"/>
+          <w:szCs w:val="20"/>
+        </w:rPr>
+        <w:fldChar w:fldCharType="begin" w:fldLock="0"/>
+      </w:r>
+      <w:r>
+        <w:rPr>
+          <w:rStyle w:val="Hyperlink.0"/>
+          <w:rFonts w:ascii="Times New Roman" w:cs="Times New Roman" w:hAnsi="Times New Roman" w:eastAsia="Times New Roman"/>
+          <w:b w:val="1"/>
+          <w:bCs w:val="1"/>
+          <w:sz w:val="20"/>
+          <w:szCs w:val="20"/>
+        </w:rPr>
+        <w:instrText xml:space="preserve"> HYPERLINK "http://www.freecodecamp.com/map"</w:instrText>
+      </w:r>
+      <w:r>
+        <w:rPr>
+          <w:rStyle w:val="Hyperlink.0"/>
+          <w:rFonts w:ascii="Times New Roman" w:cs="Times New Roman" w:hAnsi="Times New Roman" w:eastAsia="Times New Roman"/>
+          <w:b w:val="1"/>
+          <w:bCs w:val="1"/>
+          <w:sz w:val="20"/>
+          <w:szCs w:val="20"/>
+        </w:rPr>
+        <w:fldChar w:fldCharType="separate" w:fldLock="0"/>
+      </w:r>
+      <w:r>
+        <w:rPr>
+          <w:rStyle w:val="Hyperlink.0"/>
+          <w:rFonts w:ascii="Times New Roman" w:hAnsi="Times New Roman"/>
+          <w:b w:val="1"/>
+          <w:bCs w:val="1"/>
+          <w:sz w:val="20"/>
+          <w:szCs w:val="20"/>
+          <w:rtl w:val="0"/>
+          <w:lang w:val="en-US"/>
+        </w:rPr>
+        <w:t>FreeCodeCamp</w:t>
+      </w:r>
+      <w:r>
+        <w:rPr>
+          <w:rFonts w:ascii="Times New Roman" w:cs="Times New Roman" w:hAnsi="Times New Roman" w:eastAsia="Times New Roman"/>
+          <w:b w:val="1"/>
+          <w:bCs w:val="1"/>
+          <w:sz w:val="20"/>
+          <w:szCs w:val="20"/>
+        </w:rPr>
+        <w:fldChar w:fldCharType="end" w:fldLock="0"/>
+      </w:r>
+      <w:r>
+        <w:rPr>
+          <w:rFonts w:ascii="Times New Roman" w:hAnsi="Times New Roman"/>
+          <w:b w:val="1"/>
+          <w:bCs w:val="1"/>
+          <w:sz w:val="20"/>
+          <w:szCs w:val="20"/>
+          <w:rtl w:val="0"/>
+          <w:lang w:val="en-US"/>
+        </w:rPr>
+        <w:t xml:space="preserve">                                                                                              </w:t>
       </w:r>
       <w:r>
         <w:rPr>
@@ -666,7 +884,7 @@
       </w:r>
       <w:r>
         <w:rPr>
-          <w:rStyle w:val="Hyperlink.1"/>
+          <w:rStyle w:val="Hyperlink.3"/>
           <w:rFonts w:ascii="Times New Roman" w:cs="Times New Roman" w:hAnsi="Times New Roman" w:eastAsia="Times New Roman"/>
           <w:sz w:val="20"/>
           <w:szCs w:val="20"/>
@@ -675,7 +893,7 @@
       </w:r>
       <w:r>
         <w:rPr>
-          <w:rStyle w:val="Hyperlink.1"/>
+          <w:rStyle w:val="Hyperlink.3"/>
           <w:rFonts w:ascii="Times New Roman" w:cs="Times New Roman" w:hAnsi="Times New Roman" w:eastAsia="Times New Roman"/>
           <w:sz w:val="20"/>
           <w:szCs w:val="20"/>
@@ -684,7 +902,7 @@
       </w:r>
       <w:r>
         <w:rPr>
-          <w:rStyle w:val="Hyperlink.1"/>
+          <w:rStyle w:val="Hyperlink.3"/>
           <w:rFonts w:ascii="Times New Roman" w:cs="Times New Roman" w:hAnsi="Times New Roman" w:eastAsia="Times New Roman"/>
           <w:sz w:val="20"/>
           <w:szCs w:val="20"/>
@@ -693,7 +911,7 @@
       </w:r>
       <w:r>
         <w:rPr>
-          <w:rStyle w:val="Hyperlink.1"/>
+          <w:rStyle w:val="Hyperlink.3"/>
           <w:rFonts w:ascii="Times New Roman" w:hAnsi="Times New Roman"/>
           <w:sz w:val="20"/>
           <w:szCs w:val="20"/>
@@ -947,7 +1165,7 @@
       </w:r>
       <w:r>
         <w:rPr>
-          <w:rStyle w:val="Hyperlink.1"/>
+          <w:rStyle w:val="Hyperlink.3"/>
           <w:rFonts w:ascii="Times New Roman" w:cs="Times New Roman" w:hAnsi="Times New Roman" w:eastAsia="Times New Roman"/>
           <w:sz w:val="20"/>
           <w:szCs w:val="20"/>
@@ -956,7 +1174,7 @@
       </w:r>
       <w:r>
         <w:rPr>
-          <w:rStyle w:val="Hyperlink.1"/>
+          <w:rStyle w:val="Hyperlink.3"/>
           <w:rFonts w:ascii="Times New Roman" w:cs="Times New Roman" w:hAnsi="Times New Roman" w:eastAsia="Times New Roman"/>
           <w:sz w:val="20"/>
           <w:szCs w:val="20"/>
@@ -965,7 +1183,7 @@
       </w:r>
       <w:r>
         <w:rPr>
-          <w:rStyle w:val="Hyperlink.1"/>
+          <w:rStyle w:val="Hyperlink.3"/>
           <w:rFonts w:ascii="Times New Roman" w:cs="Times New Roman" w:hAnsi="Times New Roman" w:eastAsia="Times New Roman"/>
           <w:sz w:val="20"/>
           <w:szCs w:val="20"/>
@@ -974,7 +1192,7 @@
       </w:r>
       <w:r>
         <w:rPr>
-          <w:rStyle w:val="Hyperlink.1"/>
+          <w:rStyle w:val="Hyperlink.3"/>
           <w:rFonts w:ascii="Times New Roman" w:hAnsi="Times New Roman"/>
           <w:sz w:val="20"/>
           <w:szCs w:val="20"/>
@@ -1104,7 +1322,7 @@
           <w:rtl w:val="0"/>
           <w:lang w:val="en-US"/>
         </w:rPr>
-        <w:t xml:space="preserve">Use HTML5 , CSS , js to develop Win8 App </w:t>
+        <w:t xml:space="preserve">Use HTML5 (canvas) , CSS , js to develop Win8 App </w:t>
       </w:r>
       <w:r>
         <w:rPr>
@@ -1382,7 +1600,7 @@
       </w:r>
       <w:r>
         <w:rPr>
-          <w:rStyle w:val="Hyperlink.0"/>
+          <w:rStyle w:val="Hyperlink.4"/>
           <w:rFonts w:ascii="Times New Roman" w:cs="Times New Roman" w:hAnsi="Times New Roman" w:eastAsia="Times New Roman"/>
           <w:sz w:val="20"/>
           <w:szCs w:val="20"/>
@@ -1391,7 +1609,7 @@
       </w:r>
       <w:r>
         <w:rPr>
-          <w:rStyle w:val="Hyperlink.0"/>
+          <w:rStyle w:val="Hyperlink.4"/>
           <w:rFonts w:ascii="Times New Roman" w:cs="Times New Roman" w:hAnsi="Times New Roman" w:eastAsia="Times New Roman"/>
           <w:sz w:val="20"/>
           <w:szCs w:val="20"/>
@@ -1400,7 +1618,7 @@
       </w:r>
       <w:r>
         <w:rPr>
-          <w:rStyle w:val="Hyperlink.0"/>
+          <w:rStyle w:val="Hyperlink.4"/>
           <w:rFonts w:ascii="Times New Roman" w:cs="Times New Roman" w:hAnsi="Times New Roman" w:eastAsia="Times New Roman"/>
           <w:sz w:val="20"/>
           <w:szCs w:val="20"/>
@@ -1409,7 +1627,7 @@
       </w:r>
       <w:r>
         <w:rPr>
-          <w:rStyle w:val="Hyperlink.0"/>
+          <w:rStyle w:val="Hyperlink.4"/>
           <w:rFonts w:ascii="Times New Roman" w:hAnsi="Times New Roman"/>
           <w:sz w:val="20"/>
           <w:szCs w:val="20"/>
@@ -1744,7 +1962,7 @@
       </w:r>
       <w:r>
         <w:rPr>
-          <w:rStyle w:val="Hyperlink.1"/>
+          <w:rStyle w:val="Hyperlink.3"/>
           <w:rFonts w:ascii="Times New Roman" w:cs="Times New Roman" w:hAnsi="Times New Roman" w:eastAsia="Times New Roman"/>
           <w:sz w:val="20"/>
           <w:szCs w:val="20"/>
@@ -1753,7 +1971,7 @@
       </w:r>
       <w:r>
         <w:rPr>
-          <w:rStyle w:val="Hyperlink.1"/>
+          <w:rStyle w:val="Hyperlink.3"/>
           <w:rFonts w:ascii="Times New Roman" w:cs="Times New Roman" w:hAnsi="Times New Roman" w:eastAsia="Times New Roman"/>
           <w:sz w:val="20"/>
           <w:szCs w:val="20"/>
@@ -1762,7 +1980,7 @@
       </w:r>
       <w:r>
         <w:rPr>
-          <w:rStyle w:val="Hyperlink.1"/>
+          <w:rStyle w:val="Hyperlink.3"/>
           <w:rFonts w:ascii="Times New Roman" w:cs="Times New Roman" w:hAnsi="Times New Roman" w:eastAsia="Times New Roman"/>
           <w:sz w:val="20"/>
           <w:szCs w:val="20"/>
@@ -1771,7 +1989,7 @@
       </w:r>
       <w:r>
         <w:rPr>
-          <w:rStyle w:val="Hyperlink.1"/>
+          <w:rStyle w:val="Hyperlink.3"/>
           <w:rFonts w:ascii="Times New Roman" w:hAnsi="Times New Roman"/>
           <w:sz w:val="20"/>
           <w:szCs w:val="20"/>
@@ -2005,7 +2223,7 @@
       </w:r>
       <w:r>
         <w:rPr>
-          <w:rStyle w:val="Hyperlink.1"/>
+          <w:rStyle w:val="Hyperlink.3"/>
           <w:rFonts w:ascii="Times New Roman" w:cs="Times New Roman" w:hAnsi="Times New Roman" w:eastAsia="Times New Roman"/>
           <w:sz w:val="20"/>
           <w:szCs w:val="20"/>
@@ -2014,7 +2232,7 @@
       </w:r>
       <w:r>
         <w:rPr>
-          <w:rStyle w:val="Hyperlink.1"/>
+          <w:rStyle w:val="Hyperlink.3"/>
           <w:rFonts w:ascii="Times New Roman" w:cs="Times New Roman" w:hAnsi="Times New Roman" w:eastAsia="Times New Roman"/>
           <w:sz w:val="20"/>
           <w:szCs w:val="20"/>
@@ -2023,7 +2241,7 @@
       </w:r>
       <w:r>
         <w:rPr>
-          <w:rStyle w:val="Hyperlink.1"/>
+          <w:rStyle w:val="Hyperlink.3"/>
           <w:rFonts w:ascii="Times New Roman" w:cs="Times New Roman" w:hAnsi="Times New Roman" w:eastAsia="Times New Roman"/>
           <w:sz w:val="20"/>
           <w:szCs w:val="20"/>
@@ -2032,7 +2250,7 @@
       </w:r>
       <w:r>
         <w:rPr>
-          <w:rStyle w:val="Hyperlink.1"/>
+          <w:rStyle w:val="Hyperlink.3"/>
           <w:rFonts w:ascii="Times New Roman" w:hAnsi="Times New Roman"/>
           <w:sz w:val="20"/>
           <w:szCs w:val="20"/>
@@ -4795,7 +5013,29 @@
     <w:basedOn w:val="連結"/>
     <w:next w:val="Hyperlink.0"/>
     <w:rPr>
+      <w:i w:val="1"/>
+      <w:iCs w:val="1"/>
       <w:color w:val="000000"/>
+    </w:rPr>
+  </w:style>
+  <w:style w:type="character" w:styleId="Hyperlink.1">
+    <w:name w:val="Hyperlink.1"/>
+    <w:basedOn w:val="連結"/>
+    <w:next w:val="Hyperlink.1"/>
+    <w:rPr>
+      <w:i w:val="1"/>
+      <w:iCs w:val="1"/>
+      <w:color w:val="020202"/>
+    </w:rPr>
+  </w:style>
+  <w:style w:type="character" w:styleId="Hyperlink.2">
+    <w:name w:val="Hyperlink.2"/>
+    <w:basedOn w:val="連結"/>
+    <w:next w:val="Hyperlink.2"/>
+    <w:rPr>
+      <w:i w:val="1"/>
+      <w:iCs w:val="1"/>
+      <w:color w:val="020202"/>
     </w:rPr>
   </w:style>
   <w:style w:type="paragraph" w:styleId="List Paragraph">
@@ -4844,13 +5084,23 @@
       </w:numPr>
     </w:pPr>
   </w:style>
-  <w:style w:type="character" w:styleId="Hyperlink.1">
-    <w:name w:val="Hyperlink.1"/>
+  <w:style w:type="character" w:styleId="Hyperlink.3">
+    <w:name w:val="Hyperlink.3"/>
     <w:basedOn w:val="連結"/>
-    <w:next w:val="Hyperlink.1"/>
+    <w:next w:val="Hyperlink.3"/>
     <w:rPr>
       <w:b w:val="1"/>
       <w:bCs w:val="1"/>
+      <w:i w:val="1"/>
+      <w:iCs w:val="1"/>
+      <w:color w:val="000000"/>
+    </w:rPr>
+  </w:style>
+  <w:style w:type="character" w:styleId="Hyperlink.4">
+    <w:name w:val="Hyperlink.4"/>
+    <w:basedOn w:val="連結"/>
+    <w:next w:val="Hyperlink.4"/>
+    <w:rPr>
       <w:color w:val="000000"/>
     </w:rPr>
   </w:style>

</xml_diff>